<commit_message>
[FP] Lab 2 Ver 3 - Added tests (appears to be unneccessary)
</commit_message>
<xml_diff>
--- a/Lab1/astro_analyze_report.docx
+++ b/Lab1/astro_analyze_report.docx
@@ -314,12 +314,14 @@
               </w:rPr>
               <w:t>-</w:t>
             </w:r>
+            <w:proofErr w:type="spellStart"/>
             <w:r>
               <w:rPr>
                 <w:lang w:eastAsia="ru-RU"/>
               </w:rPr>
               <w:t>пу</w:t>
             </w:r>
+            <w:proofErr w:type="spellEnd"/>
           </w:p>
         </w:tc>
         <w:tc>
@@ -432,11 +434,19 @@
                 <w:lang w:eastAsia="ru-RU"/>
               </w:rPr>
             </w:pPr>
+            <w:proofErr w:type="spellStart"/>
             <w:r>
               <w:rPr>
                 <w:lang w:eastAsia="ru-RU"/>
               </w:rPr>
-              <w:t>Киямов Ж. У.</w:t>
+              <w:t>Киямов</w:t>
+            </w:r>
+            <w:proofErr w:type="spellEnd"/>
+            <w:r>
+              <w:rPr>
+                <w:lang w:eastAsia="ru-RU"/>
+              </w:rPr>
+              <w:t xml:space="preserve"> Ж. У.</w:t>
             </w:r>
           </w:p>
         </w:tc>
@@ -1752,14 +1762,24 @@
       <w:r>
         <w:t>.</w:t>
       </w:r>
+      <w:proofErr w:type="spellStart"/>
       <w:r>
         <w:rPr>
           <w:lang w:val="en-US"/>
         </w:rPr>
         <w:t>tif</w:t>
       </w:r>
-      <w:r>
-        <w:t xml:space="preserve"> и нормализировать их для корректной обработки яркости.</w:t>
+      <w:proofErr w:type="spellEnd"/>
+      <w:r>
+        <w:t xml:space="preserve"> и </w:t>
+      </w:r>
+      <w:proofErr w:type="gramStart"/>
+      <w:r>
+        <w:t>нормализировать</w:t>
+      </w:r>
+      <w:proofErr w:type="gramEnd"/>
+      <w:r>
+        <w:t xml:space="preserve"> их для корректной обработки яркости.</w:t>
       </w:r>
     </w:p>
     <w:p>
@@ -1799,11 +1819,16 @@
         </w:rPr>
         <w:t>Выделение контуров объектов</w:t>
       </w:r>
+      <w:proofErr w:type="gramStart"/>
       <w:r>
         <w:t xml:space="preserve">: </w:t>
       </w:r>
       <w:r>
-        <w:t>При обработке блока программа должна обводить контур и подписывать класс каждого найденного объекта</w:t>
+        <w:t>При</w:t>
+      </w:r>
+      <w:proofErr w:type="gramEnd"/>
+      <w:r>
+        <w:t xml:space="preserve"> обработке блока программа должна обводить контур и подписывать класс каждого найденного объекта</w:t>
       </w:r>
       <w:r>
         <w:t>, основываясь на яркости и площади объекта</w:t>
@@ -1867,8 +1892,13 @@
         </w:rPr>
         <w:t>Графический интерфейс</w:t>
       </w:r>
-      <w:r>
-        <w:t xml:space="preserve">: Необходимо </w:t>
+      <w:proofErr w:type="gramStart"/>
+      <w:r>
+        <w:t>: Необходимо</w:t>
+      </w:r>
+      <w:proofErr w:type="gramEnd"/>
+      <w:r>
+        <w:t xml:space="preserve"> </w:t>
       </w:r>
       <w:r>
         <w:t>реализовать графический интерфейс для взаимодействия с программой, который будет включать предпросмотр выбранного изображения, выбор количества блоков, просмотр результата и выбор директории для сохранения таблицы результатов.</w:t>
@@ -2027,7 +2057,15 @@
         <w:pStyle w:val="a4"/>
       </w:pPr>
       <w:r>
-        <w:t>В работе применяется библиотека OpenCV, предоставляющая широкий набор инструментов для анализа изображений, включая пороговую фильтрацию, морфологические операции и поиск контуров.</w:t>
+        <w:t xml:space="preserve">В работе применяется библиотека </w:t>
+      </w:r>
+      <w:proofErr w:type="spellStart"/>
+      <w:r>
+        <w:t>OpenCV</w:t>
+      </w:r>
+      <w:proofErr w:type="spellEnd"/>
+      <w:r>
+        <w:t>, предоставляющая широкий набор инструментов для анализа изображений, включая пороговую фильтрацию, морфологические операции и поиск контуров.</w:t>
       </w:r>
     </w:p>
     <w:p>
@@ -2307,7 +2345,17 @@
       </w:r>
       <w:r>
         <w:br/>
-        <w:t>Каждое изображение разбивается на блоки, которые анализируются параллельно с помощью потоков (threading.Thread). Это позволяет использовать ресурсы процессора более эффективно и сокращает общее время обработки.</w:t>
+        <w:t>Каждое изображение разбивается на блоки, которые анализируются параллельно с помощью потоков (</w:t>
+      </w:r>
+      <w:proofErr w:type="spellStart"/>
+      <w:proofErr w:type="gramStart"/>
+      <w:r>
+        <w:t>threading.Thread</w:t>
+      </w:r>
+      <w:proofErr w:type="spellEnd"/>
+      <w:proofErr w:type="gramEnd"/>
+      <w:r>
+        <w:t>). Это позволяет использовать ресурсы процессора более эффективно и сокращает общее время обработки.</w:t>
       </w:r>
     </w:p>
     <w:p>
@@ -2418,12 +2466,14 @@
       <w:r>
         <w:t>.</w:t>
       </w:r>
+      <w:proofErr w:type="spellStart"/>
       <w:r>
         <w:rPr>
           <w:lang w:val="en-US"/>
         </w:rPr>
         <w:t>tif</w:t>
       </w:r>
+      <w:proofErr w:type="spellEnd"/>
       <w:r>
         <w:t xml:space="preserve"> </w:t>
       </w:r>
@@ -2875,6 +2925,7 @@
       </w:r>
     </w:p>
     <w:p>
+      <w:proofErr w:type="spellStart"/>
       <w:r>
         <w:rPr>
           <w:b/>
@@ -2883,6 +2934,7 @@
         </w:rPr>
         <w:t>os</w:t>
       </w:r>
+      <w:proofErr w:type="spellEnd"/>
       <w:r>
         <w:t>: Библиотека для работы с файловой системой и выполнения операций над каталогами и файлами.</w:t>
       </w:r>
@@ -2907,6 +2959,7 @@
       </w:r>
     </w:p>
     <w:p>
+      <w:proofErr w:type="spellStart"/>
       <w:r>
         <w:rPr>
           <w:b/>
@@ -2915,6 +2968,7 @@
         </w:rPr>
         <w:t>numpy</w:t>
       </w:r>
+      <w:proofErr w:type="spellEnd"/>
       <w:r>
         <w:t xml:space="preserve">: </w:t>
       </w:r>
@@ -2939,36 +2993,62 @@
       </w:r>
     </w:p>
     <w:p>
+      <w:proofErr w:type="spellStart"/>
       <w:r>
         <w:rPr>
           <w:b/>
           <w:bCs/>
         </w:rPr>
-        <w:t>Pillow (PIL)</w:t>
-      </w:r>
-      <w:r>
-        <w:t xml:space="preserve">: </w:t>
-      </w:r>
-      <w:r>
-        <w:t>Библиотека для работы с изображениями — открытия, преобразования, фильтрации и сохранения файлов различных форматов.</w:t>
-      </w:r>
-    </w:p>
-    <w:p>
+        <w:t>Pillow</w:t>
+      </w:r>
+      <w:proofErr w:type="spellEnd"/>
       <w:r>
         <w:rPr>
           <w:b/>
           <w:bCs/>
         </w:rPr>
-        <w:t>cv2 (OpenCV)</w:t>
+        <w:t xml:space="preserve"> (PIL)</w:t>
       </w:r>
       <w:r>
         <w:t xml:space="preserve">: </w:t>
       </w:r>
       <w:r>
+        <w:t>Библиотека для работы с изображениями — открытия, преобразования, фильтрации и сохранения файлов различных форматов.</w:t>
+      </w:r>
+    </w:p>
+    <w:p>
+      <w:r>
+        <w:rPr>
+          <w:b/>
+          <w:bCs/>
+        </w:rPr>
+        <w:t>cv2 (</w:t>
+      </w:r>
+      <w:proofErr w:type="spellStart"/>
+      <w:r>
+        <w:rPr>
+          <w:b/>
+          <w:bCs/>
+        </w:rPr>
+        <w:t>OpenCV</w:t>
+      </w:r>
+      <w:proofErr w:type="spellEnd"/>
+      <w:r>
+        <w:rPr>
+          <w:b/>
+          <w:bCs/>
+        </w:rPr>
+        <w:t>)</w:t>
+      </w:r>
+      <w:r>
+        <w:t xml:space="preserve">: </w:t>
+      </w:r>
+      <w:r>
         <w:t>Мощная библиотека компьютерного зрения. Используется для обработки изображений, выделения контуров, фильтрации, преобразований и анализа.</w:t>
       </w:r>
     </w:p>
     <w:p>
+      <w:proofErr w:type="spellStart"/>
       <w:r>
         <w:rPr>
           <w:b/>
@@ -2977,6 +3057,7 @@
         </w:rPr>
         <w:t>PyQt</w:t>
       </w:r>
+      <w:proofErr w:type="spellEnd"/>
       <w:r>
         <w:rPr>
           <w:b/>
@@ -3143,6 +3224,7 @@
                 <w:bCs/>
               </w:rPr>
             </w:pPr>
+            <w:proofErr w:type="spellStart"/>
             <w:r>
               <w:rPr>
                 <w:b/>
@@ -3150,6 +3232,7 @@
               </w:rPr>
               <w:t>arr</w:t>
             </w:r>
+            <w:proofErr w:type="spellEnd"/>
           </w:p>
         </w:tc>
         <w:tc>
@@ -3249,6 +3332,7 @@
                 <w:lang w:val="en-US"/>
               </w:rPr>
             </w:pPr>
+            <w:proofErr w:type="spellStart"/>
             <w:r>
               <w:rPr>
                 <w:b/>
@@ -3257,6 +3341,7 @@
               <w:lastRenderedPageBreak/>
               <w:t>classify_astronomical_object</w:t>
             </w:r>
+            <w:proofErr w:type="spellEnd"/>
           </w:p>
         </w:tc>
         <w:tc>
@@ -3270,13 +3355,31 @@
                 <w:bCs/>
               </w:rPr>
             </w:pPr>
+            <w:proofErr w:type="spellStart"/>
             <w:r>
               <w:rPr>
                 <w:b/>
                 <w:bCs/>
               </w:rPr>
-              <w:t>brightness, area</w:t>
-            </w:r>
+              <w:t>brightness</w:t>
+            </w:r>
+            <w:proofErr w:type="spellEnd"/>
+            <w:r>
+              <w:rPr>
+                <w:b/>
+                <w:bCs/>
+              </w:rPr>
+              <w:t xml:space="preserve">, </w:t>
+            </w:r>
+            <w:proofErr w:type="spellStart"/>
+            <w:r>
+              <w:rPr>
+                <w:b/>
+                <w:bCs/>
+              </w:rPr>
+              <w:t>area</w:t>
+            </w:r>
+            <w:proofErr w:type="spellEnd"/>
           </w:p>
         </w:tc>
         <w:tc>
@@ -3310,7 +3413,15 @@
                 </w:tcPr>
                 <w:p>
                   <w:r>
-                    <w:t>Классифицирует объект (звезда, галактика, туманность и т.п.) по средней яркости и площади. Возвращает название класса и цвет для визуализации.</w:t>
+                    <w:t xml:space="preserve">Классифицирует объект (звезда, галактика, туманность и </w:t>
+                  </w:r>
+                  <w:proofErr w:type="gramStart"/>
+                  <w:r>
+                    <w:t>т.п.</w:t>
+                  </w:r>
+                  <w:proofErr w:type="gramEnd"/>
+                  <w:r>
+                    <w:t>) по средней яркости и площади. Возвращает название класса и цвет для визуализации.</w:t>
                   </w:r>
                 </w:p>
               </w:tc>
@@ -3366,6 +3477,7 @@
                 <w:lang w:val="en-US"/>
               </w:rPr>
             </w:pPr>
+            <w:proofErr w:type="spellStart"/>
             <w:r>
               <w:rPr>
                 <w:b/>
@@ -3373,6 +3485,7 @@
               </w:rPr>
               <w:t>process_block</w:t>
             </w:r>
+            <w:proofErr w:type="spellEnd"/>
           </w:p>
         </w:tc>
         <w:tc>
@@ -3385,14 +3498,142 @@
                 <w:lang w:val="en-US"/>
               </w:rPr>
             </w:pPr>
+            <w:proofErr w:type="spellStart"/>
             <w:r>
               <w:rPr>
                 <w:b/>
                 <w:bCs/>
                 <w:lang w:val="en-US"/>
               </w:rPr>
-              <w:t>gray_block, x_off, y_off, results, lock, block_id, output_dir, row_idx, col_idx, stats_rows</w:t>
-            </w:r>
+              <w:t>gray_block</w:t>
+            </w:r>
+            <w:proofErr w:type="spellEnd"/>
+            <w:r>
+              <w:rPr>
+                <w:b/>
+                <w:bCs/>
+                <w:lang w:val="en-US"/>
+              </w:rPr>
+              <w:t xml:space="preserve">, </w:t>
+            </w:r>
+            <w:proofErr w:type="spellStart"/>
+            <w:r>
+              <w:rPr>
+                <w:b/>
+                <w:bCs/>
+                <w:lang w:val="en-US"/>
+              </w:rPr>
+              <w:t>x_off</w:t>
+            </w:r>
+            <w:proofErr w:type="spellEnd"/>
+            <w:r>
+              <w:rPr>
+                <w:b/>
+                <w:bCs/>
+                <w:lang w:val="en-US"/>
+              </w:rPr>
+              <w:t xml:space="preserve">, </w:t>
+            </w:r>
+            <w:proofErr w:type="spellStart"/>
+            <w:r>
+              <w:rPr>
+                <w:b/>
+                <w:bCs/>
+                <w:lang w:val="en-US"/>
+              </w:rPr>
+              <w:t>y_off</w:t>
+            </w:r>
+            <w:proofErr w:type="spellEnd"/>
+            <w:r>
+              <w:rPr>
+                <w:b/>
+                <w:bCs/>
+                <w:lang w:val="en-US"/>
+              </w:rPr>
+              <w:t xml:space="preserve">, results, lock, </w:t>
+            </w:r>
+            <w:proofErr w:type="spellStart"/>
+            <w:r>
+              <w:rPr>
+                <w:b/>
+                <w:bCs/>
+                <w:lang w:val="en-US"/>
+              </w:rPr>
+              <w:t>block_id</w:t>
+            </w:r>
+            <w:proofErr w:type="spellEnd"/>
+            <w:r>
+              <w:rPr>
+                <w:b/>
+                <w:bCs/>
+                <w:lang w:val="en-US"/>
+              </w:rPr>
+              <w:t xml:space="preserve">, </w:t>
+            </w:r>
+            <w:proofErr w:type="spellStart"/>
+            <w:r>
+              <w:rPr>
+                <w:b/>
+                <w:bCs/>
+                <w:lang w:val="en-US"/>
+              </w:rPr>
+              <w:t>output_dir</w:t>
+            </w:r>
+            <w:proofErr w:type="spellEnd"/>
+            <w:r>
+              <w:rPr>
+                <w:b/>
+                <w:bCs/>
+                <w:lang w:val="en-US"/>
+              </w:rPr>
+              <w:t xml:space="preserve">, </w:t>
+            </w:r>
+            <w:proofErr w:type="spellStart"/>
+            <w:r>
+              <w:rPr>
+                <w:b/>
+                <w:bCs/>
+                <w:lang w:val="en-US"/>
+              </w:rPr>
+              <w:t>row_idx</w:t>
+            </w:r>
+            <w:proofErr w:type="spellEnd"/>
+            <w:r>
+              <w:rPr>
+                <w:b/>
+                <w:bCs/>
+                <w:lang w:val="en-US"/>
+              </w:rPr>
+              <w:t xml:space="preserve">, </w:t>
+            </w:r>
+            <w:proofErr w:type="spellStart"/>
+            <w:r>
+              <w:rPr>
+                <w:b/>
+                <w:bCs/>
+                <w:lang w:val="en-US"/>
+              </w:rPr>
+              <w:t>col_idx</w:t>
+            </w:r>
+            <w:proofErr w:type="spellEnd"/>
+            <w:r>
+              <w:rPr>
+                <w:b/>
+                <w:bCs/>
+                <w:lang w:val="en-US"/>
+              </w:rPr>
+              <w:t xml:space="preserve">, </w:t>
+            </w:r>
+            <w:proofErr w:type="spellStart"/>
+            <w:r>
+              <w:rPr>
+                <w:b/>
+                <w:bCs/>
+                <w:lang w:val="en-US"/>
+              </w:rPr>
+              <w:t>stats_rows</w:t>
+            </w:r>
+            <w:proofErr w:type="spellEnd"/>
           </w:p>
         </w:tc>
         <w:tc>
@@ -3580,6 +3821,7 @@
                       <w:bCs/>
                     </w:rPr>
                   </w:pPr>
+                  <w:proofErr w:type="spellStart"/>
                   <w:r>
                     <w:rPr>
                       <w:b/>
@@ -3587,6 +3829,7 @@
                     </w:rPr>
                     <w:t>tiff_to_jpeg</w:t>
                   </w:r>
+                  <w:proofErr w:type="spellEnd"/>
                 </w:p>
               </w:tc>
             </w:tr>
@@ -3656,13 +3899,31 @@
                 <w:bCs/>
               </w:rPr>
             </w:pPr>
+            <w:proofErr w:type="spellStart"/>
             <w:r>
               <w:rPr>
                 <w:b/>
                 <w:bCs/>
               </w:rPr>
-              <w:t>input_path, output_path</w:t>
-            </w:r>
+              <w:t>input_path</w:t>
+            </w:r>
+            <w:proofErr w:type="spellEnd"/>
+            <w:r>
+              <w:rPr>
+                <w:b/>
+                <w:bCs/>
+              </w:rPr>
+              <w:t xml:space="preserve">, </w:t>
+            </w:r>
+            <w:proofErr w:type="spellStart"/>
+            <w:r>
+              <w:rPr>
+                <w:b/>
+                <w:bCs/>
+              </w:rPr>
+              <w:t>output_path</w:t>
+            </w:r>
+            <w:proofErr w:type="spellEnd"/>
           </w:p>
         </w:tc>
         <w:tc>
@@ -3717,6 +3978,7 @@
                       <w:lang w:val="en-US"/>
                     </w:rPr>
                   </w:pPr>
+                  <w:proofErr w:type="spellStart"/>
                   <w:r>
                     <w:rPr>
                       <w:b/>
@@ -3726,6 +3988,7 @@
                     <w:lastRenderedPageBreak/>
                     <w:t>find_and_draw_contours_multithread</w:t>
                   </w:r>
+                  <w:proofErr w:type="spellEnd"/>
                 </w:p>
               </w:tc>
             </w:tr>
@@ -3808,8 +4071,72 @@
                 <w:bCs/>
                 <w:lang w:val="en-US"/>
               </w:rPr>
-              <w:t>gray_float01, base_color_image, num_rows, num_cols, output_dir</w:t>
-            </w:r>
+              <w:t xml:space="preserve">gray_float01, </w:t>
+            </w:r>
+            <w:proofErr w:type="spellStart"/>
+            <w:r>
+              <w:rPr>
+                <w:b/>
+                <w:bCs/>
+                <w:lang w:val="en-US"/>
+              </w:rPr>
+              <w:t>base_color_image</w:t>
+            </w:r>
+            <w:proofErr w:type="spellEnd"/>
+            <w:r>
+              <w:rPr>
+                <w:b/>
+                <w:bCs/>
+                <w:lang w:val="en-US"/>
+              </w:rPr>
+              <w:t xml:space="preserve">, </w:t>
+            </w:r>
+            <w:proofErr w:type="spellStart"/>
+            <w:r>
+              <w:rPr>
+                <w:b/>
+                <w:bCs/>
+                <w:lang w:val="en-US"/>
+              </w:rPr>
+              <w:t>num_rows</w:t>
+            </w:r>
+            <w:proofErr w:type="spellEnd"/>
+            <w:r>
+              <w:rPr>
+                <w:b/>
+                <w:bCs/>
+                <w:lang w:val="en-US"/>
+              </w:rPr>
+              <w:t xml:space="preserve">, </w:t>
+            </w:r>
+            <w:proofErr w:type="spellStart"/>
+            <w:r>
+              <w:rPr>
+                <w:b/>
+                <w:bCs/>
+                <w:lang w:val="en-US"/>
+              </w:rPr>
+              <w:t>num_cols</w:t>
+            </w:r>
+            <w:proofErr w:type="spellEnd"/>
+            <w:r>
+              <w:rPr>
+                <w:b/>
+                <w:bCs/>
+                <w:lang w:val="en-US"/>
+              </w:rPr>
+              <w:t xml:space="preserve">, </w:t>
+            </w:r>
+            <w:proofErr w:type="spellStart"/>
+            <w:r>
+              <w:rPr>
+                <w:b/>
+                <w:bCs/>
+                <w:lang w:val="en-US"/>
+              </w:rPr>
+              <w:t>output_dir</w:t>
+            </w:r>
+            <w:proofErr w:type="spellEnd"/>
           </w:p>
         </w:tc>
         <w:tc>
@@ -4221,12 +4548,21 @@
                 <w:bCs/>
               </w:rPr>
             </w:pPr>
+            <w:proofErr w:type="spellStart"/>
             <w:r>
               <w:rPr>
                 <w:b/>
                 <w:bCs/>
               </w:rPr>
-              <w:t>gray_block, gray_float01</w:t>
+              <w:t>gray_block</w:t>
+            </w:r>
+            <w:proofErr w:type="spellEnd"/>
+            <w:r>
+              <w:rPr>
+                <w:b/>
+                <w:bCs/>
+              </w:rPr>
+              <w:t>, gray_float01</w:t>
             </w:r>
             <w:r>
               <w:rPr>
@@ -4261,6 +4597,7 @@
                 <w:lang w:val="en-US"/>
               </w:rPr>
             </w:pPr>
+            <w:proofErr w:type="spellStart"/>
             <w:r>
               <w:rPr>
                 <w:b/>
@@ -4268,6 +4605,7 @@
               </w:rPr>
               <w:t>results</w:t>
             </w:r>
+            <w:proofErr w:type="spellEnd"/>
           </w:p>
         </w:tc>
         <w:tc>
@@ -4358,6 +4696,7 @@
                 <w:bCs/>
               </w:rPr>
             </w:pPr>
+            <w:proofErr w:type="spellStart"/>
             <w:r>
               <w:rPr>
                 <w:b/>
@@ -4365,6 +4704,7 @@
               </w:rPr>
               <w:t>stats_rows</w:t>
             </w:r>
+            <w:proofErr w:type="spellEnd"/>
           </w:p>
         </w:tc>
         <w:tc>
@@ -4458,6 +4798,7 @@
                 <w:bCs/>
               </w:rPr>
             </w:pPr>
+            <w:proofErr w:type="spellStart"/>
             <w:r>
               <w:rPr>
                 <w:b/>
@@ -4465,6 +4806,7 @@
               </w:rPr>
               <w:t>output_dir</w:t>
             </w:r>
+            <w:proofErr w:type="spellEnd"/>
           </w:p>
         </w:tc>
         <w:tc>
@@ -4575,13 +4917,31 @@
                 <w:bCs/>
               </w:rPr>
             </w:pPr>
+            <w:proofErr w:type="spellStart"/>
             <w:r>
               <w:rPr>
                 <w:b/>
                 <w:bCs/>
               </w:rPr>
-              <w:t>tiff_image, tiff_path</w:t>
-            </w:r>
+              <w:t>tiff_image</w:t>
+            </w:r>
+            <w:proofErr w:type="spellEnd"/>
+            <w:r>
+              <w:rPr>
+                <w:b/>
+                <w:bCs/>
+              </w:rPr>
+              <w:t xml:space="preserve">, </w:t>
+            </w:r>
+            <w:proofErr w:type="spellStart"/>
+            <w:r>
+              <w:rPr>
+                <w:b/>
+                <w:bCs/>
+              </w:rPr>
+              <w:t>tiff_path</w:t>
+            </w:r>
+            <w:proofErr w:type="spellEnd"/>
           </w:p>
         </w:tc>
         <w:tc>
@@ -5303,23 +5663,14 @@
       </w:r>
       <w:r>
         <w:br/>
-        <w:t>python main_ui.py</w:t>
-      </w:r>
-    </w:p>
-    <w:p>
-      <w:pPr>
-        <w:pStyle w:val="a4"/>
-        <w:numPr>
-          <w:ilvl w:val="0"/>
-          <w:numId w:val="30"/>
-        </w:numPr>
-      </w:pPr>
-      <w:r>
-        <w:t>Убедитесь, что установлены все зависимости:</w:t>
-      </w:r>
-      <w:r>
-        <w:br/>
-        <w:t>pip install pyqt5 opencv-python pillow numpy openpyxl</w:t>
+      </w:r>
+      <w:proofErr w:type="spellStart"/>
+      <w:r>
+        <w:t>python</w:t>
+      </w:r>
+      <w:proofErr w:type="spellEnd"/>
+      <w:r>
+        <w:t xml:space="preserve"> main_ui.py</w:t>
       </w:r>
     </w:p>
     <w:p>
@@ -5368,7 +5719,23 @@
         </w:numPr>
       </w:pPr>
       <w:r>
-        <w:t>Нажмите Open TIFF и выберите файл изображения в формате .tif или .tiff.</w:t>
+        <w:t>Нажмите Open TIFF и выберите файл изображения в формате .</w:t>
+      </w:r>
+      <w:proofErr w:type="spellStart"/>
+      <w:r>
+        <w:t>tif</w:t>
+      </w:r>
+      <w:proofErr w:type="spellEnd"/>
+      <w:r>
+        <w:t xml:space="preserve"> или .</w:t>
+      </w:r>
+      <w:proofErr w:type="spellStart"/>
+      <w:r>
+        <w:t>tiff</w:t>
+      </w:r>
+      <w:proofErr w:type="spellEnd"/>
+      <w:r>
+        <w:t>.</w:t>
       </w:r>
     </w:p>
     <w:p>
@@ -5427,8 +5794,17 @@
           <w:b/>
           <w:bCs/>
         </w:rPr>
-        <w:t>Processing Settings</w:t>
-      </w:r>
+        <w:t xml:space="preserve">Processing </w:t>
+      </w:r>
+      <w:proofErr w:type="spellStart"/>
+      <w:r>
+        <w:rPr>
+          <w:b/>
+          <w:bCs/>
+        </w:rPr>
+        <w:t>Settings</w:t>
+      </w:r>
+      <w:proofErr w:type="spellEnd"/>
       <w:r>
         <w:t xml:space="preserve"> задайте количество строк и столбцов для разбиения изображения</w:t>
       </w:r>
@@ -5444,13 +5820,31 @@
       <w:r>
         <w:t xml:space="preserve">Нажмите </w:t>
       </w:r>
+      <w:proofErr w:type="spellStart"/>
       <w:r>
         <w:rPr>
           <w:b/>
           <w:bCs/>
         </w:rPr>
-        <w:t>Classify Objects</w:t>
-      </w:r>
+        <w:t>Classify</w:t>
+      </w:r>
+      <w:proofErr w:type="spellEnd"/>
+      <w:r>
+        <w:rPr>
+          <w:b/>
+          <w:bCs/>
+        </w:rPr>
+        <w:t xml:space="preserve"> </w:t>
+      </w:r>
+      <w:proofErr w:type="spellStart"/>
+      <w:r>
+        <w:rPr>
+          <w:b/>
+          <w:bCs/>
+        </w:rPr>
+        <w:t>Objects</w:t>
+      </w:r>
+      <w:proofErr w:type="spellEnd"/>
       <w:r>
         <w:t xml:space="preserve"> для начала анализа</w:t>
       </w:r>
@@ -5496,7 +5890,15 @@
         </w:numPr>
       </w:pPr>
       <w:r>
-        <w:t>Итоговое изображение сохраняется в файл classified_result.jpg, а промежуточные блоки — в папку blocks/.</w:t>
+        <w:t xml:space="preserve">Итоговое изображение сохраняется в файл classified_result.jpg, а промежуточные блоки — в папку </w:t>
+      </w:r>
+      <w:proofErr w:type="spellStart"/>
+      <w:r>
+        <w:t>blocks</w:t>
+      </w:r>
+      <w:proofErr w:type="spellEnd"/>
+      <w:r>
+        <w:t>/.</w:t>
       </w:r>
     </w:p>
     <w:p>
@@ -5508,7 +5910,15 @@
         </w:numPr>
       </w:pPr>
       <w:r>
-        <w:t>Таблица со статистикой (object_stats.xlsx) сохраняется рядом с исходным изображением и может быть открыта в Excel или Google Sheets для детального анализа.</w:t>
+        <w:t xml:space="preserve">Таблица со статистикой (object_stats.xlsx) сохраняется рядом с исходным изображением и может быть открыта в Excel или Google </w:t>
+      </w:r>
+      <w:proofErr w:type="spellStart"/>
+      <w:r>
+        <w:t>Sheets</w:t>
+      </w:r>
+      <w:proofErr w:type="spellEnd"/>
+      <w:r>
+        <w:t xml:space="preserve"> для детального анализа.</w:t>
       </w:r>
     </w:p>
     <w:p>
@@ -5567,8 +5977,8 @@
       <w:pPr>
         <w:pStyle w:val="a4"/>
         <w:numPr>
-          <w:ilvl w:val="1"/>
-          <w:numId w:val="40"/>
+          <w:ilvl w:val="0"/>
+          <w:numId w:val="30"/>
         </w:numPr>
       </w:pPr>
       <w:r>
@@ -5590,8 +6000,76 @@
         <w:t>3.9 и выше</w:t>
       </w:r>
       <w:r>
-        <w:t>, так как более старые версии могут не поддерживать некоторые функции PyQt5 и OpenCV.</w:t>
-      </w:r>
+        <w:t xml:space="preserve">, так как более старые версии могут не поддерживать некоторые функции PyQt5 и </w:t>
+      </w:r>
+      <w:proofErr w:type="spellStart"/>
+      <w:r>
+        <w:t>OpenCV</w:t>
+      </w:r>
+      <w:proofErr w:type="spellEnd"/>
+      <w:r>
+        <w:t>.</w:t>
+      </w:r>
+      <w:r>
+        <w:t xml:space="preserve"> </w:t>
+      </w:r>
+      <w:r>
+        <w:t>Убедитесь, что установлены все зависимости:</w:t>
+      </w:r>
+      <w:r>
+        <w:br/>
+      </w:r>
+      <w:proofErr w:type="spellStart"/>
+      <w:r>
+        <w:t>pip</w:t>
+      </w:r>
+      <w:proofErr w:type="spellEnd"/>
+      <w:r>
+        <w:t xml:space="preserve"> </w:t>
+      </w:r>
+      <w:proofErr w:type="spellStart"/>
+      <w:r>
+        <w:t>install</w:t>
+      </w:r>
+      <w:proofErr w:type="spellEnd"/>
+      <w:r>
+        <w:t xml:space="preserve"> pyqt5 </w:t>
+      </w:r>
+      <w:proofErr w:type="spellStart"/>
+      <w:r>
+        <w:t>opencv-python</w:t>
+      </w:r>
+      <w:proofErr w:type="spellEnd"/>
+      <w:r>
+        <w:t xml:space="preserve"> </w:t>
+      </w:r>
+      <w:proofErr w:type="spellStart"/>
+      <w:r>
+        <w:t>pillow</w:t>
+      </w:r>
+      <w:proofErr w:type="spellEnd"/>
+      <w:r>
+        <w:t xml:space="preserve"> </w:t>
+      </w:r>
+      <w:proofErr w:type="spellStart"/>
+      <w:r>
+        <w:t>numpy</w:t>
+      </w:r>
+      <w:proofErr w:type="spellEnd"/>
+      <w:r>
+        <w:t xml:space="preserve"> </w:t>
+      </w:r>
+      <w:proofErr w:type="spellStart"/>
+      <w:r>
+        <w:t>openpyxl</w:t>
+      </w:r>
+      <w:proofErr w:type="spellEnd"/>
+    </w:p>
+    <w:p>
+      <w:pPr>
+        <w:pStyle w:val="a4"/>
+        <w:ind w:left="927"/>
+      </w:pPr>
     </w:p>
     <w:p>
       <w:pPr>
@@ -5662,11 +6140,27 @@
       </w:r>
       <w:r>
         <w:br/>
-        <w:t>Можно внедрить более сложные алгоритмы классификации (например, с использованием нейронных сетей или обученных моделей), заменив вызов функции classify_astronomical_object.</w:t>
+        <w:t xml:space="preserve">Можно внедрить более сложные алгоритмы классификации (например, с использованием нейронных сетей или обученных моделей), заменив вызов функции </w:t>
+      </w:r>
+      <w:proofErr w:type="spellStart"/>
+      <w:r>
+        <w:t>classify_astronomical_object</w:t>
+      </w:r>
+      <w:proofErr w:type="spellEnd"/>
+      <w:r>
+        <w:t>.</w:t>
       </w:r>
       <w:r>
         <w:br/>
-        <w:t>При необходимости реализуйте настройку параметров через внешний .conf-файл, чтобы пользователь мог изменять пороги яркости и размеры блоков без правки кода.</w:t>
+        <w:t>При необходимости реализуйте настройку параметров через внешний .</w:t>
+      </w:r>
+      <w:proofErr w:type="spellStart"/>
+      <w:r>
+        <w:t>conf</w:t>
+      </w:r>
+      <w:proofErr w:type="spellEnd"/>
+      <w:r>
+        <w:t>-файл, чтобы пользователь мог изменять пороги яркости и размеры блоков без правки кода.</w:t>
       </w:r>
     </w:p>
     <w:p>
@@ -5686,7 +6180,23 @@
       </w:r>
       <w:r>
         <w:br/>
-        <w:t>Для ускорения работы с крупными изображениями используется многопоточность (модуль threading). При необходимости можно перейти на многопроцессорный режим (multiprocessing) для повышения производительности.</w:t>
+        <w:t xml:space="preserve">Для ускорения работы с крупными изображениями используется многопоточность (модуль </w:t>
+      </w:r>
+      <w:proofErr w:type="spellStart"/>
+      <w:r>
+        <w:t>threading</w:t>
+      </w:r>
+      <w:proofErr w:type="spellEnd"/>
+      <w:r>
+        <w:t>). При необходимости можно перейти на многопроцессорный режим (</w:t>
+      </w:r>
+      <w:proofErr w:type="spellStart"/>
+      <w:r>
+        <w:t>multiprocessing</w:t>
+      </w:r>
+      <w:proofErr w:type="spellEnd"/>
+      <w:r>
+        <w:t>) для повышения производительности.</w:t>
       </w:r>
       <w:r>
         <w:br/>
@@ -5785,6 +6295,7 @@
       <w:r>
         <w:t xml:space="preserve">, </w:t>
       </w:r>
+      <w:proofErr w:type="spellStart"/>
       <w:r>
         <w:rPr>
           <w:b/>
@@ -5792,9 +6303,11 @@
         </w:rPr>
         <w:t>OpenCV</w:t>
       </w:r>
+      <w:proofErr w:type="spellEnd"/>
       <w:r>
         <w:t xml:space="preserve">, </w:t>
       </w:r>
+      <w:proofErr w:type="spellStart"/>
       <w:r>
         <w:rPr>
           <w:b/>
@@ -5802,9 +6315,11 @@
         </w:rPr>
         <w:t>NumPy</w:t>
       </w:r>
+      <w:proofErr w:type="spellEnd"/>
       <w:r>
         <w:t xml:space="preserve"> и </w:t>
       </w:r>
+      <w:proofErr w:type="spellStart"/>
       <w:r>
         <w:rPr>
           <w:b/>
@@ -5812,6 +6327,7 @@
         </w:rPr>
         <w:t>Pillow</w:t>
       </w:r>
+      <w:proofErr w:type="spellEnd"/>
       <w:r>
         <w:t>.</w:t>
       </w:r>

</xml_diff>